<commit_message>
Alterações finais - documentação
</commit_message>
<xml_diff>
--- a/1-Modelagem_de_Negocios/1.3-Visao/Documento de Visão.docx
+++ b/1-Modelagem_de_Negocios/1.3-Visao/Documento de Visão.docx
@@ -7,6 +7,8 @@
       <w:pPr>
         <w:jc w:val="both"/>
       </w:pPr>
+      <w:bookmarkStart w:id="0" w:name="_GoBack"/>
+      <w:bookmarkEnd w:id="0"/>
     </w:p>
     <w:p>
       <w:pPr>
@@ -72,8 +74,6 @@
         </w:rPr>
         <w:t>3</w:t>
       </w:r>
-      <w:bookmarkStart w:id="0" w:name="_GoBack"/>
-      <w:bookmarkEnd w:id="0"/>
       <w:r>
         <w:rPr>
           <w:b/>
@@ -7364,7 +7364,7 @@
       <w:rPr>
         <w:noProof/>
       </w:rPr>
-      <w:t>9</w:t>
+      <w:t>8</w:t>
     </w:r>
     <w:r>
       <w:fldChar w:fldCharType="end"/>
@@ -8802,7 +8802,7 @@
 </file>
 
 <file path=customXml/itemProps1.xml><?xml version="1.0" encoding="utf-8"?>
-<ds:datastoreItem xmlns:ds="http://schemas.openxmlformats.org/officeDocument/2006/customXml" ds:itemID="{9A07AD3A-1B0A-409E-B8BE-9BC790AE3D21}">
+<ds:datastoreItem xmlns:ds="http://schemas.openxmlformats.org/officeDocument/2006/customXml" ds:itemID="{C982DB5B-9972-481A-9A95-CF165B4EAB07}">
   <ds:schemaRefs>
     <ds:schemaRef ds:uri="http://schemas.openxmlformats.org/officeDocument/2006/bibliography"/>
   </ds:schemaRefs>

</xml_diff>